<commit_message>
Adding jwt middleware and arranging the code
</commit_message>
<xml_diff>
--- a/מבנה הפרויקט.docx
+++ b/מבנה הפרויקט.docx
@@ -146,23 +146,34 @@
           <w:ilvl w:val="0"/>
           <w:numId w:val="2"/>
         </w:numPr>
-      </w:pPr>
-      <w:r>
-        <w:rPr>
+        <w:rPr>
+          <w:highlight w:val="yellow"/>
+        </w:rPr>
+      </w:pPr>
+      <w:r>
+        <w:rPr>
+          <w:highlight w:val="yellow"/>
           <w:rtl/>
         </w:rPr>
         <w:t>יצירת פרויקט ב</w:t>
       </w:r>
       <w:r>
+        <w:rPr>
+          <w:highlight w:val="yellow"/>
+        </w:rPr>
         <w:t xml:space="preserve">-Node.js </w:t>
       </w:r>
       <w:r>
         <w:rPr>
+          <w:highlight w:val="yellow"/>
           <w:rtl/>
         </w:rPr>
         <w:t>עם</w:t>
       </w:r>
       <w:r>
+        <w:rPr>
+          <w:highlight w:val="yellow"/>
+        </w:rPr>
         <w:t xml:space="preserve"> Express.</w:t>
       </w:r>
     </w:p>
@@ -172,23 +183,34 @@
           <w:ilvl w:val="0"/>
           <w:numId w:val="2"/>
         </w:numPr>
-      </w:pPr>
-      <w:r>
-        <w:rPr>
+        <w:rPr>
+          <w:highlight w:val="yellow"/>
+        </w:rPr>
+      </w:pPr>
+      <w:r>
+        <w:rPr>
+          <w:highlight w:val="yellow"/>
           <w:rtl/>
         </w:rPr>
         <w:t>יצירת</w:t>
       </w:r>
       <w:r>
+        <w:rPr>
+          <w:highlight w:val="yellow"/>
+        </w:rPr>
         <w:t xml:space="preserve"> Routes </w:t>
       </w:r>
       <w:r>
         <w:rPr>
+          <w:highlight w:val="yellow"/>
           <w:rtl/>
         </w:rPr>
         <w:t>ליצירה, עדכון, קריאה ומחיקה של נתונים</w:t>
       </w:r>
       <w:r>
+        <w:rPr>
+          <w:highlight w:val="yellow"/>
+        </w:rPr>
         <w:t>:</w:t>
       </w:r>
     </w:p>
@@ -198,24 +220,35 @@
           <w:ilvl w:val="1"/>
           <w:numId w:val="2"/>
         </w:numPr>
-      </w:pPr>
-      <w:r>
-        <w:rPr>
-          <w:b/>
-          <w:bCs/>
+        <w:rPr>
+          <w:highlight w:val="yellow"/>
+        </w:rPr>
+      </w:pPr>
+      <w:r>
+        <w:rPr>
+          <w:b/>
+          <w:bCs/>
+          <w:highlight w:val="yellow"/>
         </w:rPr>
         <w:t>POST</w:t>
       </w:r>
       <w:r>
+        <w:rPr>
+          <w:highlight w:val="yellow"/>
+        </w:rPr>
         <w:t xml:space="preserve"> (Create): </w:t>
       </w:r>
       <w:r>
         <w:rPr>
+          <w:highlight w:val="yellow"/>
           <w:rtl/>
         </w:rPr>
         <w:t>יצירת מידע חדש (זמני תפילות, תמונות וכו')</w:t>
       </w:r>
       <w:r>
+        <w:rPr>
+          <w:highlight w:val="yellow"/>
+        </w:rPr>
         <w:t>.</w:t>
       </w:r>
     </w:p>
@@ -225,24 +258,35 @@
           <w:ilvl w:val="1"/>
           <w:numId w:val="2"/>
         </w:numPr>
-      </w:pPr>
-      <w:r>
-        <w:rPr>
-          <w:b/>
-          <w:bCs/>
+        <w:rPr>
+          <w:highlight w:val="yellow"/>
+        </w:rPr>
+      </w:pPr>
+      <w:r>
+        <w:rPr>
+          <w:b/>
+          <w:bCs/>
+          <w:highlight w:val="yellow"/>
         </w:rPr>
         <w:t>PUT</w:t>
       </w:r>
       <w:r>
+        <w:rPr>
+          <w:highlight w:val="yellow"/>
+        </w:rPr>
         <w:t xml:space="preserve"> (Update): </w:t>
       </w:r>
       <w:r>
         <w:rPr>
+          <w:highlight w:val="yellow"/>
           <w:rtl/>
         </w:rPr>
         <w:t>עדכון נתונים קיימים</w:t>
       </w:r>
       <w:r>
+        <w:rPr>
+          <w:highlight w:val="yellow"/>
+        </w:rPr>
         <w:t>.</w:t>
       </w:r>
     </w:p>
@@ -252,19 +296,27 @@
           <w:ilvl w:val="1"/>
           <w:numId w:val="2"/>
         </w:numPr>
-      </w:pPr>
-      <w:r>
-        <w:rPr>
-          <w:b/>
-          <w:bCs/>
+        <w:rPr>
+          <w:highlight w:val="yellow"/>
+        </w:rPr>
+      </w:pPr>
+      <w:r>
+        <w:rPr>
+          <w:b/>
+          <w:bCs/>
+          <w:highlight w:val="yellow"/>
         </w:rPr>
         <w:t>GET</w:t>
       </w:r>
       <w:r>
+        <w:rPr>
+          <w:highlight w:val="yellow"/>
+        </w:rPr>
         <w:t xml:space="preserve"> (Read): </w:t>
       </w:r>
       <w:r>
         <w:rPr>
+          <w:highlight w:val="yellow"/>
           <w:rtl/>
         </w:rPr>
         <w:t xml:space="preserve">שליפת נתונים להציג </w:t>
@@ -272,12 +324,16 @@
       <w:proofErr w:type="spellStart"/>
       <w:r>
         <w:rPr>
+          <w:highlight w:val="yellow"/>
           <w:rtl/>
         </w:rPr>
         <w:t>בריאקט</w:t>
       </w:r>
       <w:proofErr w:type="spellEnd"/>
       <w:r>
+        <w:rPr>
+          <w:highlight w:val="yellow"/>
+        </w:rPr>
         <w:t>.</w:t>
       </w:r>
     </w:p>
@@ -287,24 +343,35 @@
           <w:ilvl w:val="1"/>
           <w:numId w:val="2"/>
         </w:numPr>
-      </w:pPr>
-      <w:r>
-        <w:rPr>
-          <w:b/>
-          <w:bCs/>
+        <w:rPr>
+          <w:highlight w:val="yellow"/>
+        </w:rPr>
+      </w:pPr>
+      <w:r>
+        <w:rPr>
+          <w:b/>
+          <w:bCs/>
+          <w:highlight w:val="yellow"/>
         </w:rPr>
         <w:t>DELETE</w:t>
       </w:r>
       <w:r>
+        <w:rPr>
+          <w:highlight w:val="yellow"/>
+        </w:rPr>
         <w:t xml:space="preserve"> (Delete): </w:t>
       </w:r>
       <w:r>
         <w:rPr>
+          <w:highlight w:val="yellow"/>
           <w:rtl/>
         </w:rPr>
         <w:t>מחיקת נתונים</w:t>
       </w:r>
       <w:r>
+        <w:rPr>
+          <w:highlight w:val="yellow"/>
+        </w:rPr>
         <w:t>.</w:t>
       </w:r>
     </w:p>
@@ -314,23 +381,34 @@
           <w:ilvl w:val="0"/>
           <w:numId w:val="2"/>
         </w:numPr>
-      </w:pPr>
-      <w:r>
-        <w:rPr>
+        <w:rPr>
+          <w:highlight w:val="yellow"/>
+        </w:rPr>
+      </w:pPr>
+      <w:r>
+        <w:rPr>
+          <w:highlight w:val="yellow"/>
           <w:rtl/>
         </w:rPr>
         <w:t>הגדרת</w:t>
       </w:r>
       <w:r>
+        <w:rPr>
+          <w:highlight w:val="yellow"/>
+        </w:rPr>
         <w:t xml:space="preserve"> JWT </w:t>
       </w:r>
       <w:r>
         <w:rPr>
+          <w:highlight w:val="yellow"/>
           <w:rtl/>
         </w:rPr>
         <w:t>לאימות משתמשים והצפנת סיסמאות</w:t>
       </w:r>
       <w:r>
+        <w:rPr>
+          <w:highlight w:val="yellow"/>
+        </w:rPr>
         <w:t>.</w:t>
       </w:r>
     </w:p>
@@ -343,6 +421,7 @@
       </w:pPr>
       <w:r>
         <w:rPr>
+          <w:highlight w:val="yellow"/>
           <w:rtl/>
         </w:rPr>
         <w:t xml:space="preserve">בדיקת הפונקציות </w:t>
@@ -350,12 +429,16 @@
       <w:proofErr w:type="spellStart"/>
       <w:r>
         <w:rPr>
+          <w:highlight w:val="yellow"/>
           <w:rtl/>
         </w:rPr>
         <w:t>בפוסטמן</w:t>
       </w:r>
       <w:proofErr w:type="spellEnd"/>
       <w:r>
+        <w:rPr>
+          <w:highlight w:val="yellow"/>
+        </w:rPr>
         <w:t xml:space="preserve"> (Postman).</w:t>
       </w:r>
     </w:p>
@@ -4822,6 +4905,7 @@
   <w:style w:type="character" w:default="1" w:styleId="a0">
     <w:name w:val="Default Paragraph Font"/>
     <w:uiPriority w:val="1"/>
+    <w:semiHidden/>
     <w:unhideWhenUsed/>
   </w:style>
   <w:style w:type="table" w:default="1" w:styleId="a1">

</xml_diff>

<commit_message>
some change in JWT/node
</commit_message>
<xml_diff>
--- a/מבנה הפרויקט.docx
+++ b/מבנה הפרויקט.docx
@@ -2526,23 +2526,31 @@
           <w:ilvl w:val="0"/>
           <w:numId w:val="9"/>
         </w:numPr>
-      </w:pPr>
-      <w:r>
-        <w:rPr>
-          <w:b/>
-          <w:bCs/>
-          <w:rtl/>
-        </w:rPr>
-        <w:t>מודל מדיה</w:t>
-      </w:r>
-      <w:r>
-        <w:rPr>
-          <w:b/>
-          <w:bCs/>
-        </w:rPr>
-        <w:t xml:space="preserve"> (Media Model)</w:t>
-      </w:r>
-      <w:r>
+        <w:rPr>
+          <w:highlight w:val="yellow"/>
+        </w:rPr>
+      </w:pPr>
+      <w:r>
+        <w:rPr>
+          <w:b/>
+          <w:bCs/>
+          <w:highlight w:val="yellow"/>
+          <w:rtl/>
+        </w:rPr>
+        <w:t>מודל אירועים</w:t>
+      </w:r>
+      <w:r>
+        <w:rPr>
+          <w:b/>
+          <w:bCs/>
+          <w:highlight w:val="yellow"/>
+        </w:rPr>
+        <w:t xml:space="preserve"> (Event Model)</w:t>
+      </w:r>
+      <w:r>
+        <w:rPr>
+          <w:highlight w:val="yellow"/>
+        </w:rPr>
         <w:t>:</w:t>
       </w:r>
     </w:p>
@@ -2552,16 +2560,23 @@
           <w:ilvl w:val="1"/>
           <w:numId w:val="9"/>
         </w:numPr>
-      </w:pPr>
-      <w:r>
-        <w:rPr>
-          <w:b/>
-          <w:bCs/>
+        <w:rPr>
+          <w:highlight w:val="yellow"/>
+        </w:rPr>
+      </w:pPr>
+      <w:r>
+        <w:rPr>
+          <w:b/>
+          <w:bCs/>
+          <w:highlight w:val="yellow"/>
           <w:rtl/>
         </w:rPr>
         <w:t>שדות</w:t>
       </w:r>
       <w:r>
+        <w:rPr>
+          <w:highlight w:val="yellow"/>
+        </w:rPr>
         <w:t>:</w:t>
       </w:r>
     </w:p>
@@ -2571,23 +2586,45 @@
           <w:ilvl w:val="2"/>
           <w:numId w:val="9"/>
         </w:numPr>
-      </w:pPr>
-      <w:r>
-        <w:rPr>
-          <w:rtl/>
-        </w:rPr>
-        <w:t>סוג מדיה (תמונה, וידאו), תיאור, קישור</w:t>
-      </w:r>
-      <w:r>
-        <w:t xml:space="preserve">/URL </w:t>
-      </w:r>
-      <w:r>
-        <w:rPr>
-          <w:rtl/>
-        </w:rPr>
-        <w:t>למדיה</w:t>
-      </w:r>
-      <w:r>
+        <w:rPr>
+          <w:highlight w:val="yellow"/>
+        </w:rPr>
+      </w:pPr>
+      <w:r>
+        <w:rPr>
+          <w:highlight w:val="yellow"/>
+          <w:rtl/>
+        </w:rPr>
+        <w:t>סוג האירוע (תפילה מיוחדת, חג, תערוכה)</w:t>
+      </w:r>
+      <w:r>
+        <w:rPr>
+          <w:highlight w:val="yellow"/>
+        </w:rPr>
+        <w:t>.</w:t>
+      </w:r>
+    </w:p>
+    <w:p>
+      <w:pPr>
+        <w:numPr>
+          <w:ilvl w:val="2"/>
+          <w:numId w:val="9"/>
+        </w:numPr>
+        <w:rPr>
+          <w:highlight w:val="yellow"/>
+        </w:rPr>
+      </w:pPr>
+      <w:r>
+        <w:rPr>
+          <w:highlight w:val="yellow"/>
+          <w:rtl/>
+        </w:rPr>
+        <w:t>תאריך ושעה, תיאור</w:t>
+      </w:r>
+      <w:r>
+        <w:rPr>
+          <w:highlight w:val="yellow"/>
+        </w:rPr>
         <w:t>.</w:t>
       </w:r>
     </w:p>
@@ -2597,16 +2634,23 @@
           <w:ilvl w:val="1"/>
           <w:numId w:val="9"/>
         </w:numPr>
-      </w:pPr>
-      <w:r>
-        <w:rPr>
-          <w:b/>
-          <w:bCs/>
+        <w:rPr>
+          <w:highlight w:val="yellow"/>
+        </w:rPr>
+      </w:pPr>
+      <w:r>
+        <w:rPr>
+          <w:b/>
+          <w:bCs/>
+          <w:highlight w:val="yellow"/>
           <w:rtl/>
         </w:rPr>
         <w:t>פונקציות</w:t>
       </w:r>
       <w:r>
+        <w:rPr>
+          <w:highlight w:val="yellow"/>
+        </w:rPr>
         <w:t>:</w:t>
       </w:r>
     </w:p>
@@ -2616,14 +2660,22 @@
           <w:ilvl w:val="2"/>
           <w:numId w:val="9"/>
         </w:numPr>
-      </w:pPr>
-      <w:r>
-        <w:rPr>
-          <w:rtl/>
-        </w:rPr>
-        <w:t>העלאת מדיה, הצגה, מחיקה</w:t>
-      </w:r>
-      <w:r>
+        <w:rPr>
+          <w:highlight w:val="yellow"/>
+        </w:rPr>
+      </w:pPr>
+      <w:r>
+        <w:rPr>
+          <w:highlight w:val="yellow"/>
+          <w:rtl/>
+        </w:rPr>
+        <w:lastRenderedPageBreak/>
+        <w:t>הוספת אירוע חדש, עדכון, מחיקה</w:t>
+      </w:r>
+      <w:r>
+        <w:rPr>
+          <w:highlight w:val="yellow"/>
+        </w:rPr>
         <w:t>.</w:t>
       </w:r>
     </w:p>
@@ -2644,16 +2696,15 @@
           <w:highlight w:val="yellow"/>
           <w:rtl/>
         </w:rPr>
-        <w:lastRenderedPageBreak/>
-        <w:t>מודל אירועים</w:t>
-      </w:r>
-      <w:r>
-        <w:rPr>
-          <w:b/>
-          <w:bCs/>
-          <w:highlight w:val="yellow"/>
-        </w:rPr>
-        <w:t xml:space="preserve"> (Event Model)</w:t>
+        <w:t>מודל התחברות/הרשמה</w:t>
+      </w:r>
+      <w:r>
+        <w:rPr>
+          <w:b/>
+          <w:bCs/>
+          <w:highlight w:val="yellow"/>
+        </w:rPr>
+        <w:t xml:space="preserve"> (Auth Model)</w:t>
       </w:r>
       <w:r>
         <w:rPr>
@@ -2703,13 +2754,39 @@
           <w:highlight w:val="yellow"/>
           <w:rtl/>
         </w:rPr>
-        <w:t>סוג האירוע (תפילה מיוחדת, חג, תערוכה)</w:t>
+        <w:t>פרטי משתמשים, סיסמאות מוצפנות</w:t>
       </w:r>
       <w:r>
         <w:rPr>
           <w:highlight w:val="yellow"/>
         </w:rPr>
         <w:t>.</w:t>
+      </w:r>
+    </w:p>
+    <w:p>
+      <w:pPr>
+        <w:numPr>
+          <w:ilvl w:val="1"/>
+          <w:numId w:val="9"/>
+        </w:numPr>
+        <w:rPr>
+          <w:highlight w:val="yellow"/>
+        </w:rPr>
+      </w:pPr>
+      <w:r>
+        <w:rPr>
+          <w:b/>
+          <w:bCs/>
+          <w:highlight w:val="yellow"/>
+          <w:rtl/>
+        </w:rPr>
+        <w:t>פונקציות</w:t>
+      </w:r>
+      <w:r>
+        <w:rPr>
+          <w:highlight w:val="yellow"/>
+        </w:rPr>
+        <w:t>:</w:t>
       </w:r>
     </w:p>
     <w:p>
@@ -2727,190 +2804,6 @@
           <w:highlight w:val="yellow"/>
           <w:rtl/>
         </w:rPr>
-        <w:t>תאריך ושעה, תיאור</w:t>
-      </w:r>
-      <w:r>
-        <w:rPr>
-          <w:highlight w:val="yellow"/>
-        </w:rPr>
-        <w:t>.</w:t>
-      </w:r>
-    </w:p>
-    <w:p>
-      <w:pPr>
-        <w:numPr>
-          <w:ilvl w:val="1"/>
-          <w:numId w:val="9"/>
-        </w:numPr>
-        <w:rPr>
-          <w:highlight w:val="yellow"/>
-        </w:rPr>
-      </w:pPr>
-      <w:r>
-        <w:rPr>
-          <w:b/>
-          <w:bCs/>
-          <w:highlight w:val="yellow"/>
-          <w:rtl/>
-        </w:rPr>
-        <w:t>פונקציות</w:t>
-      </w:r>
-      <w:r>
-        <w:rPr>
-          <w:highlight w:val="yellow"/>
-        </w:rPr>
-        <w:t>:</w:t>
-      </w:r>
-    </w:p>
-    <w:p>
-      <w:pPr>
-        <w:numPr>
-          <w:ilvl w:val="2"/>
-          <w:numId w:val="9"/>
-        </w:numPr>
-        <w:rPr>
-          <w:highlight w:val="yellow"/>
-        </w:rPr>
-      </w:pPr>
-      <w:r>
-        <w:rPr>
-          <w:highlight w:val="yellow"/>
-          <w:rtl/>
-        </w:rPr>
-        <w:t>הוספת אירוע חדש, עדכון, מחיקה</w:t>
-      </w:r>
-      <w:r>
-        <w:rPr>
-          <w:highlight w:val="yellow"/>
-        </w:rPr>
-        <w:t>.</w:t>
-      </w:r>
-    </w:p>
-    <w:p>
-      <w:pPr>
-        <w:numPr>
-          <w:ilvl w:val="0"/>
-          <w:numId w:val="9"/>
-        </w:numPr>
-        <w:rPr>
-          <w:highlight w:val="yellow"/>
-        </w:rPr>
-      </w:pPr>
-      <w:r>
-        <w:rPr>
-          <w:b/>
-          <w:bCs/>
-          <w:highlight w:val="yellow"/>
-          <w:rtl/>
-        </w:rPr>
-        <w:t>מודל התחברות/הרשמה</w:t>
-      </w:r>
-      <w:r>
-        <w:rPr>
-          <w:b/>
-          <w:bCs/>
-          <w:highlight w:val="yellow"/>
-        </w:rPr>
-        <w:t xml:space="preserve"> (Auth Model)</w:t>
-      </w:r>
-      <w:r>
-        <w:rPr>
-          <w:highlight w:val="yellow"/>
-        </w:rPr>
-        <w:t>:</w:t>
-      </w:r>
-    </w:p>
-    <w:p>
-      <w:pPr>
-        <w:numPr>
-          <w:ilvl w:val="1"/>
-          <w:numId w:val="9"/>
-        </w:numPr>
-        <w:rPr>
-          <w:highlight w:val="yellow"/>
-        </w:rPr>
-      </w:pPr>
-      <w:r>
-        <w:rPr>
-          <w:b/>
-          <w:bCs/>
-          <w:highlight w:val="yellow"/>
-          <w:rtl/>
-        </w:rPr>
-        <w:t>שדות</w:t>
-      </w:r>
-      <w:r>
-        <w:rPr>
-          <w:highlight w:val="yellow"/>
-        </w:rPr>
-        <w:t>:</w:t>
-      </w:r>
-    </w:p>
-    <w:p>
-      <w:pPr>
-        <w:numPr>
-          <w:ilvl w:val="2"/>
-          <w:numId w:val="9"/>
-        </w:numPr>
-        <w:rPr>
-          <w:highlight w:val="yellow"/>
-        </w:rPr>
-      </w:pPr>
-      <w:r>
-        <w:rPr>
-          <w:highlight w:val="yellow"/>
-          <w:rtl/>
-        </w:rPr>
-        <w:t>פרטי משתמשים, סיסמאות מוצפנות</w:t>
-      </w:r>
-      <w:r>
-        <w:rPr>
-          <w:highlight w:val="yellow"/>
-        </w:rPr>
-        <w:t>.</w:t>
-      </w:r>
-    </w:p>
-    <w:p>
-      <w:pPr>
-        <w:numPr>
-          <w:ilvl w:val="1"/>
-          <w:numId w:val="9"/>
-        </w:numPr>
-        <w:rPr>
-          <w:highlight w:val="yellow"/>
-        </w:rPr>
-      </w:pPr>
-      <w:r>
-        <w:rPr>
-          <w:b/>
-          <w:bCs/>
-          <w:highlight w:val="yellow"/>
-          <w:rtl/>
-        </w:rPr>
-        <w:t>פונקציות</w:t>
-      </w:r>
-      <w:r>
-        <w:rPr>
-          <w:highlight w:val="yellow"/>
-        </w:rPr>
-        <w:t>:</w:t>
-      </w:r>
-    </w:p>
-    <w:p>
-      <w:pPr>
-        <w:numPr>
-          <w:ilvl w:val="2"/>
-          <w:numId w:val="9"/>
-        </w:numPr>
-        <w:rPr>
-          <w:highlight w:val="yellow"/>
-        </w:rPr>
-      </w:pPr>
-      <w:r>
-        <w:rPr>
-          <w:highlight w:val="yellow"/>
-          <w:rtl/>
-        </w:rPr>
         <w:t>אימות משתמשים, יצירת טוקן</w:t>
       </w:r>
       <w:r>
@@ -3374,7 +3267,6 @@
           <w:b/>
           <w:bCs/>
         </w:rPr>
-        <w:lastRenderedPageBreak/>
         <w:t>CreateUpdateCard.jsx</w:t>
       </w:r>
       <w:proofErr w:type="spellEnd"/>
@@ -3520,35 +3412,7 @@
           <w:b/>
           <w:bCs/>
         </w:rPr>
-        <w:t>MediaViewer.jsx</w:t>
-      </w:r>
-      <w:proofErr w:type="spellEnd"/>
-      <w:r>
-        <w:t xml:space="preserve"> – </w:t>
-      </w:r>
-      <w:r>
-        <w:rPr>
-          <w:rtl/>
-        </w:rPr>
-        <w:t>הצגת תמונות וסרטונים</w:t>
-      </w:r>
-      <w:r>
-        <w:t>.</w:t>
-      </w:r>
-    </w:p>
-    <w:p>
-      <w:pPr>
-        <w:numPr>
-          <w:ilvl w:val="0"/>
-          <w:numId w:val="11"/>
-        </w:numPr>
-      </w:pPr>
-      <w:proofErr w:type="spellStart"/>
-      <w:r>
-        <w:rPr>
-          <w:b/>
-          <w:bCs/>
-        </w:rPr>
+        <w:lastRenderedPageBreak/>
         <w:t>SynagogueBoard.jsx</w:t>
       </w:r>
       <w:proofErr w:type="spellEnd"/>
@@ -3690,7 +3554,7 @@
     <w:p>
       <w:r>
         <w:pict w14:anchorId="324B25AD">
-          <v:rect id="_x0000_i1043" style="width:0;height:1.5pt" o:hralign="center" o:hrstd="t" o:hr="t" fillcolor="#a0a0a0" stroked="f"/>
+          <v:rect id="_x0000_i1025" style="width:0;height:1.5pt" o:hralign="center" o:hrstd="t" o:hr="t" fillcolor="#a0a0a0" stroked="f"/>
         </w:pict>
       </w:r>
     </w:p>
@@ -3924,7 +3788,7 @@
     <w:p>
       <w:r>
         <w:pict w14:anchorId="07F131FF">
-          <v:rect id="_x0000_i1044" style="width:0;height:1.5pt" o:hralign="center" o:hrstd="t" o:hr="t" fillcolor="#a0a0a0" stroked="f"/>
+          <v:rect id="_x0000_i1026" style="width:0;height:1.5pt" o:hralign="center" o:hrstd="t" o:hr="t" fillcolor="#a0a0a0" stroked="f"/>
         </w:pict>
       </w:r>
     </w:p>
@@ -4150,7 +4014,7 @@
     <w:p>
       <w:r>
         <w:pict w14:anchorId="4B17B670">
-          <v:rect id="_x0000_i1045" style="width:0;height:1.5pt" o:hralign="center" o:hrstd="t" o:hr="t" fillcolor="#a0a0a0" stroked="f"/>
+          <v:rect id="_x0000_i1027" style="width:0;height:1.5pt" o:hralign="center" o:hrstd="t" o:hr="t" fillcolor="#a0a0a0" stroked="f"/>
         </w:pict>
       </w:r>
     </w:p>
@@ -4181,7 +4045,6 @@
         <w:rPr>
           <w:rtl/>
         </w:rPr>
-        <w:lastRenderedPageBreak/>
         <w:t xml:space="preserve">התחל ממילוי הנתונים </w:t>
       </w:r>
       <w:proofErr w:type="spellStart"/>
@@ -7334,6 +7197,7 @@
   <w:style w:type="character" w:default="1" w:styleId="a0">
     <w:name w:val="Default Paragraph Font"/>
     <w:uiPriority w:val="1"/>
+    <w:semiHidden/>
     <w:unhideWhenUsed/>
   </w:style>
   <w:style w:type="table" w:default="1" w:styleId="a1">

</xml_diff>